<commit_message>
Update: Log sprint 3
</commit_message>
<xml_diff>
--- a/Templates/Log/Wassink_Log.docx
+++ b/Templates/Log/Wassink_Log.docx
@@ -314,7 +314,10 @@
                               <w:t xml:space="preserve">Versie: </w:t>
                             </w:r>
                             <w:r>
-                              <w:t>01</w:t>
+                              <w:t>0</w:t>
+                            </w:r>
+                            <w:r>
+                              <w:t>3</w:t>
                             </w:r>
                           </w:p>
                         </w:txbxContent>
@@ -384,7 +387,10 @@
                         <w:t xml:space="preserve">Versie: </w:t>
                       </w:r>
                       <w:r>
-                        <w:t>01</w:t>
+                        <w:t>0</w:t>
+                      </w:r>
+                      <w:r>
+                        <w:t>3</w:t>
                       </w:r>
                     </w:p>
                   </w:txbxContent>
@@ -1720,6 +1726,7 @@
         <w:rPr>
           <w:i/>
           <w:iCs/>
+          <w:noProof/>
         </w:rPr>
         <w:drawing>
           <wp:inline distT="0" distB="0" distL="0" distR="0" wp14:anchorId="7F66374A" wp14:editId="466118E4">
@@ -1773,6 +1780,7 @@
         <w:rPr>
           <w:i/>
           <w:iCs/>
+          <w:noProof/>
         </w:rPr>
         <w:drawing>
           <wp:inline distT="0" distB="0" distL="0" distR="0" wp14:anchorId="44BD47DA" wp14:editId="3D703558">
@@ -1826,6 +1834,7 @@
         <w:rPr>
           <w:i/>
           <w:iCs/>
+          <w:noProof/>
         </w:rPr>
         <w:drawing>
           <wp:inline distT="0" distB="0" distL="0" distR="0" wp14:anchorId="1137C6EA" wp14:editId="0DC88279">
@@ -1879,6 +1888,7 @@
         <w:rPr>
           <w:i/>
           <w:iCs/>
+          <w:noProof/>
         </w:rPr>
         <w:lastRenderedPageBreak/>
         <w:drawing>
@@ -1933,6 +1943,7 @@
         <w:rPr>
           <w:i/>
           <w:iCs/>
+          <w:noProof/>
         </w:rPr>
         <w:drawing>
           <wp:inline distT="0" distB="0" distL="0" distR="0" wp14:anchorId="3E45BED0" wp14:editId="2555B8E2">
@@ -1986,6 +1997,7 @@
         <w:rPr>
           <w:i/>
           <w:iCs/>
+          <w:noProof/>
         </w:rPr>
         <w:drawing>
           <wp:inline distT="0" distB="0" distL="0" distR="0" wp14:anchorId="26BB4699" wp14:editId="2EAA7A8B">
@@ -2039,6 +2051,7 @@
         <w:rPr>
           <w:i/>
           <w:iCs/>
+          <w:noProof/>
         </w:rPr>
         <w:drawing>
           <wp:inline distT="0" distB="0" distL="0" distR="0" wp14:anchorId="66CAF0B5" wp14:editId="2595ED48">
@@ -2092,6 +2105,7 @@
         <w:rPr>
           <w:i/>
           <w:iCs/>
+          <w:noProof/>
         </w:rPr>
         <w:lastRenderedPageBreak/>
         <w:drawing>
@@ -2146,6 +2160,7 @@
         <w:rPr>
           <w:i/>
           <w:iCs/>
+          <w:noProof/>
         </w:rPr>
         <w:drawing>
           <wp:inline distT="0" distB="0" distL="0" distR="0" wp14:anchorId="0A4B796C" wp14:editId="32035BCD">
@@ -2199,6 +2214,7 @@
         <w:rPr>
           <w:i/>
           <w:iCs/>
+          <w:noProof/>
         </w:rPr>
         <w:drawing>
           <wp:inline distT="0" distB="0" distL="0" distR="0" wp14:anchorId="0F75D2D6" wp14:editId="1AF1C59A">
@@ -2625,9 +2641,12 @@
       <w:bookmarkStart w:id="1" w:name="_Toc182471797"/>
       <w:r>
         <w:lastRenderedPageBreak/>
-        <w:t>Sprint 2</w:t>
+        <w:t xml:space="preserve">Sprint </w:t>
       </w:r>
       <w:bookmarkEnd w:id="1"/>
+      <w:r>
+        <w:t>3</w:t>
+      </w:r>
     </w:p>
     <w:p>
       <w:pPr>
@@ -2686,19 +2705,431 @@
         </w:rPr>
         <w:t xml:space="preserve">. </w:t>
       </w:r>
-      <w:r>
-        <w:rPr>
-          <w:b/>
-          <w:bCs/>
-        </w:rPr>
-        <w:br/>
-      </w:r>
+    </w:p>
+    <w:p>
+      <w:pPr>
+        <w:pStyle w:val="Lijstalinea"/>
+        <w:ind w:left="360"/>
+      </w:pPr>
       <w:r>
         <w:rPr>
           <w:i/>
           <w:iCs/>
         </w:rPr>
-        <w:t>…</w:t>
+        <w:drawing>
+          <wp:inline distT="0" distB="0" distL="0" distR="0" wp14:anchorId="4175F4EB" wp14:editId="3CF85FFF">
+            <wp:extent cx="2410161" cy="2429214"/>
+            <wp:effectExtent l="0" t="0" r="9525" b="9525"/>
+            <wp:docPr id="1640084857" name="Afbeelding 1" descr="Afbeelding met tekst, schermopname, Lettertype&#10;&#10;Door AI gegenereerde inhoud is mogelijk onjuist."/>
+            <wp:cNvGraphicFramePr>
+              <a:graphicFrameLocks xmlns:a="http://schemas.openxmlformats.org/drawingml/2006/main" noChangeAspect="1"/>
+            </wp:cNvGraphicFramePr>
+            <a:graphic xmlns:a="http://schemas.openxmlformats.org/drawingml/2006/main">
+              <a:graphicData uri="http://schemas.openxmlformats.org/drawingml/2006/picture">
+                <pic:pic xmlns:pic="http://schemas.openxmlformats.org/drawingml/2006/picture">
+                  <pic:nvPicPr>
+                    <pic:cNvPr id="1640084857" name="Afbeelding 1" descr="Afbeelding met tekst, schermopname, Lettertype&#10;&#10;Door AI gegenereerde inhoud is mogelijk onjuist."/>
+                    <pic:cNvPicPr/>
+                  </pic:nvPicPr>
+                  <pic:blipFill>
+                    <a:blip r:embed="rId29">
+                      <a:extLst>
+                        <a:ext uri="{28A0092B-C50C-407E-A947-70E740481C1C}">
+                          <a14:useLocalDpi xmlns:a14="http://schemas.microsoft.com/office/drawing/2010/main" val="0"/>
+                        </a:ext>
+                      </a:extLst>
+                    </a:blip>
+                    <a:stretch>
+                      <a:fillRect/>
+                    </a:stretch>
+                  </pic:blipFill>
+                  <pic:spPr>
+                    <a:xfrm>
+                      <a:off x="0" y="0"/>
+                      <a:ext cx="2410161" cy="2429214"/>
+                    </a:xfrm>
+                    <a:prstGeom prst="rect">
+                      <a:avLst/>
+                    </a:prstGeom>
+                  </pic:spPr>
+                </pic:pic>
+              </a:graphicData>
+            </a:graphic>
+          </wp:inline>
+        </w:drawing>
+      </w:r>
+    </w:p>
+    <w:p>
+      <w:pPr>
+        <w:pStyle w:val="Lijstalinea"/>
+        <w:ind w:left="360"/>
+      </w:pPr>
+      <w:r>
+        <w:rPr>
+          <w:i/>
+          <w:iCs/>
+        </w:rPr>
+        <w:drawing>
+          <wp:inline distT="0" distB="0" distL="0" distR="0" wp14:anchorId="595A9BAD" wp14:editId="73CCFBE2">
+            <wp:extent cx="3639058" cy="2705478"/>
+            <wp:effectExtent l="0" t="0" r="0" b="0"/>
+            <wp:docPr id="607279790" name="Afbeelding 1" descr="Afbeelding met tekst, schermopname, Lettertype&#10;&#10;Door AI gegenereerde inhoud is mogelijk onjuist."/>
+            <wp:cNvGraphicFramePr>
+              <a:graphicFrameLocks xmlns:a="http://schemas.openxmlformats.org/drawingml/2006/main" noChangeAspect="1"/>
+            </wp:cNvGraphicFramePr>
+            <a:graphic xmlns:a="http://schemas.openxmlformats.org/drawingml/2006/main">
+              <a:graphicData uri="http://schemas.openxmlformats.org/drawingml/2006/picture">
+                <pic:pic xmlns:pic="http://schemas.openxmlformats.org/drawingml/2006/picture">
+                  <pic:nvPicPr>
+                    <pic:cNvPr id="607279790" name="Afbeelding 1" descr="Afbeelding met tekst, schermopname, Lettertype&#10;&#10;Door AI gegenereerde inhoud is mogelijk onjuist."/>
+                    <pic:cNvPicPr/>
+                  </pic:nvPicPr>
+                  <pic:blipFill>
+                    <a:blip r:embed="rId30">
+                      <a:extLst>
+                        <a:ext uri="{28A0092B-C50C-407E-A947-70E740481C1C}">
+                          <a14:useLocalDpi xmlns:a14="http://schemas.microsoft.com/office/drawing/2010/main" val="0"/>
+                        </a:ext>
+                      </a:extLst>
+                    </a:blip>
+                    <a:stretch>
+                      <a:fillRect/>
+                    </a:stretch>
+                  </pic:blipFill>
+                  <pic:spPr>
+                    <a:xfrm>
+                      <a:off x="0" y="0"/>
+                      <a:ext cx="3639058" cy="2705478"/>
+                    </a:xfrm>
+                    <a:prstGeom prst="rect">
+                      <a:avLst/>
+                    </a:prstGeom>
+                  </pic:spPr>
+                </pic:pic>
+              </a:graphicData>
+            </a:graphic>
+          </wp:inline>
+        </w:drawing>
+      </w:r>
+    </w:p>
+    <w:p>
+      <w:pPr>
+        <w:pStyle w:val="Lijstalinea"/>
+        <w:ind w:left="360"/>
+      </w:pPr>
+      <w:r>
+        <w:rPr>
+          <w:i/>
+          <w:iCs/>
+        </w:rPr>
+        <w:drawing>
+          <wp:inline distT="0" distB="0" distL="0" distR="0" wp14:anchorId="08EEC841" wp14:editId="19FEC7C0">
+            <wp:extent cx="4124901" cy="2629267"/>
+            <wp:effectExtent l="0" t="0" r="9525" b="0"/>
+            <wp:docPr id="1150550087" name="Afbeelding 1" descr="Afbeelding met tekst, schermopname, Lettertype&#10;&#10;Door AI gegenereerde inhoud is mogelijk onjuist."/>
+            <wp:cNvGraphicFramePr>
+              <a:graphicFrameLocks xmlns:a="http://schemas.openxmlformats.org/drawingml/2006/main" noChangeAspect="1"/>
+            </wp:cNvGraphicFramePr>
+            <a:graphic xmlns:a="http://schemas.openxmlformats.org/drawingml/2006/main">
+              <a:graphicData uri="http://schemas.openxmlformats.org/drawingml/2006/picture">
+                <pic:pic xmlns:pic="http://schemas.openxmlformats.org/drawingml/2006/picture">
+                  <pic:nvPicPr>
+                    <pic:cNvPr id="1150550087" name="Afbeelding 1" descr="Afbeelding met tekst, schermopname, Lettertype&#10;&#10;Door AI gegenereerde inhoud is mogelijk onjuist."/>
+                    <pic:cNvPicPr/>
+                  </pic:nvPicPr>
+                  <pic:blipFill>
+                    <a:blip r:embed="rId31">
+                      <a:extLst>
+                        <a:ext uri="{28A0092B-C50C-407E-A947-70E740481C1C}">
+                          <a14:useLocalDpi xmlns:a14="http://schemas.microsoft.com/office/drawing/2010/main" val="0"/>
+                        </a:ext>
+                      </a:extLst>
+                    </a:blip>
+                    <a:stretch>
+                      <a:fillRect/>
+                    </a:stretch>
+                  </pic:blipFill>
+                  <pic:spPr>
+                    <a:xfrm>
+                      <a:off x="0" y="0"/>
+                      <a:ext cx="4124901" cy="2629267"/>
+                    </a:xfrm>
+                    <a:prstGeom prst="rect">
+                      <a:avLst/>
+                    </a:prstGeom>
+                  </pic:spPr>
+                </pic:pic>
+              </a:graphicData>
+            </a:graphic>
+          </wp:inline>
+        </w:drawing>
+      </w:r>
+    </w:p>
+    <w:p>
+      <w:pPr>
+        <w:pStyle w:val="Lijstalinea"/>
+        <w:ind w:left="360"/>
+      </w:pPr>
+      <w:r>
+        <w:rPr>
+          <w:i/>
+          <w:iCs/>
+        </w:rPr>
+        <w:lastRenderedPageBreak/>
+        <w:drawing>
+          <wp:inline distT="0" distB="0" distL="0" distR="0" wp14:anchorId="2816D5FE" wp14:editId="4AB17738">
+            <wp:extent cx="3334215" cy="2324424"/>
+            <wp:effectExtent l="0" t="0" r="0" b="0"/>
+            <wp:docPr id="36734981" name="Afbeelding 1" descr="Afbeelding met tekst, schermopname, Lettertype&#10;&#10;Door AI gegenereerde inhoud is mogelijk onjuist."/>
+            <wp:cNvGraphicFramePr>
+              <a:graphicFrameLocks xmlns:a="http://schemas.openxmlformats.org/drawingml/2006/main" noChangeAspect="1"/>
+            </wp:cNvGraphicFramePr>
+            <a:graphic xmlns:a="http://schemas.openxmlformats.org/drawingml/2006/main">
+              <a:graphicData uri="http://schemas.openxmlformats.org/drawingml/2006/picture">
+                <pic:pic xmlns:pic="http://schemas.openxmlformats.org/drawingml/2006/picture">
+                  <pic:nvPicPr>
+                    <pic:cNvPr id="36734981" name="Afbeelding 1" descr="Afbeelding met tekst, schermopname, Lettertype&#10;&#10;Door AI gegenereerde inhoud is mogelijk onjuist."/>
+                    <pic:cNvPicPr/>
+                  </pic:nvPicPr>
+                  <pic:blipFill>
+                    <a:blip r:embed="rId32">
+                      <a:extLst>
+                        <a:ext uri="{28A0092B-C50C-407E-A947-70E740481C1C}">
+                          <a14:useLocalDpi xmlns:a14="http://schemas.microsoft.com/office/drawing/2010/main" val="0"/>
+                        </a:ext>
+                      </a:extLst>
+                    </a:blip>
+                    <a:stretch>
+                      <a:fillRect/>
+                    </a:stretch>
+                  </pic:blipFill>
+                  <pic:spPr>
+                    <a:xfrm>
+                      <a:off x="0" y="0"/>
+                      <a:ext cx="3334215" cy="2324424"/>
+                    </a:xfrm>
+                    <a:prstGeom prst="rect">
+                      <a:avLst/>
+                    </a:prstGeom>
+                  </pic:spPr>
+                </pic:pic>
+              </a:graphicData>
+            </a:graphic>
+          </wp:inline>
+        </w:drawing>
+      </w:r>
+    </w:p>
+    <w:p>
+      <w:pPr>
+        <w:pStyle w:val="Lijstalinea"/>
+        <w:ind w:left="360"/>
+      </w:pPr>
+      <w:r>
+        <w:rPr>
+          <w:i/>
+          <w:iCs/>
+        </w:rPr>
+        <w:drawing>
+          <wp:inline distT="0" distB="0" distL="0" distR="0" wp14:anchorId="65919C26" wp14:editId="2C94C8E2">
+            <wp:extent cx="3391373" cy="2705478"/>
+            <wp:effectExtent l="0" t="0" r="0" b="0"/>
+            <wp:docPr id="1546853493" name="Afbeelding 1" descr="Afbeelding met tekst, schermopname, Lettertype&#10;&#10;Door AI gegenereerde inhoud is mogelijk onjuist."/>
+            <wp:cNvGraphicFramePr>
+              <a:graphicFrameLocks xmlns:a="http://schemas.openxmlformats.org/drawingml/2006/main" noChangeAspect="1"/>
+            </wp:cNvGraphicFramePr>
+            <a:graphic xmlns:a="http://schemas.openxmlformats.org/drawingml/2006/main">
+              <a:graphicData uri="http://schemas.openxmlformats.org/drawingml/2006/picture">
+                <pic:pic xmlns:pic="http://schemas.openxmlformats.org/drawingml/2006/picture">
+                  <pic:nvPicPr>
+                    <pic:cNvPr id="1546853493" name="Afbeelding 1" descr="Afbeelding met tekst, schermopname, Lettertype&#10;&#10;Door AI gegenereerde inhoud is mogelijk onjuist."/>
+                    <pic:cNvPicPr/>
+                  </pic:nvPicPr>
+                  <pic:blipFill>
+                    <a:blip r:embed="rId33">
+                      <a:extLst>
+                        <a:ext uri="{28A0092B-C50C-407E-A947-70E740481C1C}">
+                          <a14:useLocalDpi xmlns:a14="http://schemas.microsoft.com/office/drawing/2010/main" val="0"/>
+                        </a:ext>
+                      </a:extLst>
+                    </a:blip>
+                    <a:stretch>
+                      <a:fillRect/>
+                    </a:stretch>
+                  </pic:blipFill>
+                  <pic:spPr>
+                    <a:xfrm>
+                      <a:off x="0" y="0"/>
+                      <a:ext cx="3391373" cy="2705478"/>
+                    </a:xfrm>
+                    <a:prstGeom prst="rect">
+                      <a:avLst/>
+                    </a:prstGeom>
+                  </pic:spPr>
+                </pic:pic>
+              </a:graphicData>
+            </a:graphic>
+          </wp:inline>
+        </w:drawing>
+      </w:r>
+    </w:p>
+    <w:p>
+      <w:pPr>
+        <w:pStyle w:val="Lijstalinea"/>
+        <w:ind w:left="360"/>
+      </w:pPr>
+      <w:r>
+        <w:rPr>
+          <w:i/>
+          <w:iCs/>
+        </w:rPr>
+        <w:drawing>
+          <wp:inline distT="0" distB="0" distL="0" distR="0" wp14:anchorId="1561B76B" wp14:editId="147401CB">
+            <wp:extent cx="3343742" cy="2410161"/>
+            <wp:effectExtent l="0" t="0" r="9525" b="0"/>
+            <wp:docPr id="406297964" name="Afbeelding 1" descr="Afbeelding met tekst, schermopname, Lettertype&#10;&#10;Door AI gegenereerde inhoud is mogelijk onjuist."/>
+            <wp:cNvGraphicFramePr>
+              <a:graphicFrameLocks xmlns:a="http://schemas.openxmlformats.org/drawingml/2006/main" noChangeAspect="1"/>
+            </wp:cNvGraphicFramePr>
+            <a:graphic xmlns:a="http://schemas.openxmlformats.org/drawingml/2006/main">
+              <a:graphicData uri="http://schemas.openxmlformats.org/drawingml/2006/picture">
+                <pic:pic xmlns:pic="http://schemas.openxmlformats.org/drawingml/2006/picture">
+                  <pic:nvPicPr>
+                    <pic:cNvPr id="406297964" name="Afbeelding 1" descr="Afbeelding met tekst, schermopname, Lettertype&#10;&#10;Door AI gegenereerde inhoud is mogelijk onjuist."/>
+                    <pic:cNvPicPr/>
+                  </pic:nvPicPr>
+                  <pic:blipFill>
+                    <a:blip r:embed="rId34">
+                      <a:extLst>
+                        <a:ext uri="{28A0092B-C50C-407E-A947-70E740481C1C}">
+                          <a14:useLocalDpi xmlns:a14="http://schemas.microsoft.com/office/drawing/2010/main" val="0"/>
+                        </a:ext>
+                      </a:extLst>
+                    </a:blip>
+                    <a:stretch>
+                      <a:fillRect/>
+                    </a:stretch>
+                  </pic:blipFill>
+                  <pic:spPr>
+                    <a:xfrm>
+                      <a:off x="0" y="0"/>
+                      <a:ext cx="3343742" cy="2410161"/>
+                    </a:xfrm>
+                    <a:prstGeom prst="rect">
+                      <a:avLst/>
+                    </a:prstGeom>
+                  </pic:spPr>
+                </pic:pic>
+              </a:graphicData>
+            </a:graphic>
+          </wp:inline>
+        </w:drawing>
+      </w:r>
+    </w:p>
+    <w:p>
+      <w:pPr>
+        <w:pStyle w:val="Lijstalinea"/>
+        <w:ind w:left="360"/>
+      </w:pPr>
+      <w:r>
+        <w:rPr>
+          <w:i/>
+          <w:iCs/>
+        </w:rPr>
+        <w:lastRenderedPageBreak/>
+        <w:drawing>
+          <wp:inline distT="0" distB="0" distL="0" distR="0" wp14:anchorId="5AC7383C" wp14:editId="2B4E84D4">
+            <wp:extent cx="3248478" cy="2172003"/>
+            <wp:effectExtent l="0" t="0" r="9525" b="0"/>
+            <wp:docPr id="967467698" name="Afbeelding 1" descr="Afbeelding met tekst, schermopname, Lettertype&#10;&#10;Door AI gegenereerde inhoud is mogelijk onjuist."/>
+            <wp:cNvGraphicFramePr>
+              <a:graphicFrameLocks xmlns:a="http://schemas.openxmlformats.org/drawingml/2006/main" noChangeAspect="1"/>
+            </wp:cNvGraphicFramePr>
+            <a:graphic xmlns:a="http://schemas.openxmlformats.org/drawingml/2006/main">
+              <a:graphicData uri="http://schemas.openxmlformats.org/drawingml/2006/picture">
+                <pic:pic xmlns:pic="http://schemas.openxmlformats.org/drawingml/2006/picture">
+                  <pic:nvPicPr>
+                    <pic:cNvPr id="967467698" name="Afbeelding 1" descr="Afbeelding met tekst, schermopname, Lettertype&#10;&#10;Door AI gegenereerde inhoud is mogelijk onjuist."/>
+                    <pic:cNvPicPr/>
+                  </pic:nvPicPr>
+                  <pic:blipFill>
+                    <a:blip r:embed="rId35">
+                      <a:extLst>
+                        <a:ext uri="{28A0092B-C50C-407E-A947-70E740481C1C}">
+                          <a14:useLocalDpi xmlns:a14="http://schemas.microsoft.com/office/drawing/2010/main" val="0"/>
+                        </a:ext>
+                      </a:extLst>
+                    </a:blip>
+                    <a:stretch>
+                      <a:fillRect/>
+                    </a:stretch>
+                  </pic:blipFill>
+                  <pic:spPr>
+                    <a:xfrm>
+                      <a:off x="0" y="0"/>
+                      <a:ext cx="3248478" cy="2172003"/>
+                    </a:xfrm>
+                    <a:prstGeom prst="rect">
+                      <a:avLst/>
+                    </a:prstGeom>
+                  </pic:spPr>
+                </pic:pic>
+              </a:graphicData>
+            </a:graphic>
+          </wp:inline>
+        </w:drawing>
+      </w:r>
+    </w:p>
+    <w:p>
+      <w:pPr>
+        <w:pStyle w:val="Lijstalinea"/>
+        <w:ind w:left="360"/>
+      </w:pPr>
+      <w:r>
+        <w:rPr>
+          <w:i/>
+          <w:iCs/>
+        </w:rPr>
+        <w:drawing>
+          <wp:inline distT="0" distB="0" distL="0" distR="0" wp14:anchorId="6C9DE1BA" wp14:editId="72AF7054">
+            <wp:extent cx="2410161" cy="2886478"/>
+            <wp:effectExtent l="0" t="0" r="9525" b="9525"/>
+            <wp:docPr id="609506108" name="Afbeelding 1" descr="Afbeelding met tekst, schermopname, Lettertype&#10;&#10;Door AI gegenereerde inhoud is mogelijk onjuist."/>
+            <wp:cNvGraphicFramePr>
+              <a:graphicFrameLocks xmlns:a="http://schemas.openxmlformats.org/drawingml/2006/main" noChangeAspect="1"/>
+            </wp:cNvGraphicFramePr>
+            <a:graphic xmlns:a="http://schemas.openxmlformats.org/drawingml/2006/main">
+              <a:graphicData uri="http://schemas.openxmlformats.org/drawingml/2006/picture">
+                <pic:pic xmlns:pic="http://schemas.openxmlformats.org/drawingml/2006/picture">
+                  <pic:nvPicPr>
+                    <pic:cNvPr id="609506108" name="Afbeelding 1" descr="Afbeelding met tekst, schermopname, Lettertype&#10;&#10;Door AI gegenereerde inhoud is mogelijk onjuist."/>
+                    <pic:cNvPicPr/>
+                  </pic:nvPicPr>
+                  <pic:blipFill>
+                    <a:blip r:embed="rId36">
+                      <a:extLst>
+                        <a:ext uri="{28A0092B-C50C-407E-A947-70E740481C1C}">
+                          <a14:useLocalDpi xmlns:a14="http://schemas.microsoft.com/office/drawing/2010/main" val="0"/>
+                        </a:ext>
+                      </a:extLst>
+                    </a:blip>
+                    <a:stretch>
+                      <a:fillRect/>
+                    </a:stretch>
+                  </pic:blipFill>
+                  <pic:spPr>
+                    <a:xfrm>
+                      <a:off x="0" y="0"/>
+                      <a:ext cx="2410161" cy="2886478"/>
+                    </a:xfrm>
+                    <a:prstGeom prst="rect">
+                      <a:avLst/>
+                    </a:prstGeom>
+                  </pic:spPr>
+                </pic:pic>
+              </a:graphicData>
+            </a:graphic>
+          </wp:inline>
+        </w:drawing>
       </w:r>
       <w:r>
         <w:rPr>
@@ -2735,7 +3166,7 @@
           <w:b/>
           <w:bCs/>
         </w:rPr>
-        <w:t>2</w:t>
+        <w:t>3</w:t>
       </w:r>
       <w:r>
         <w:rPr>
@@ -2752,11 +3183,7 @@
         <w:br/>
       </w:r>
       <w:r>
-        <w:rPr>
-          <w:i/>
-          <w:iCs/>
-        </w:rPr>
-        <w:t>…</w:t>
+        <w:t>In sprint 3 hebben we een goed voorbeeld van hoe ons spel eruit moet komen zien. We hebben bijvoorbeeld deze sprint de power ups en wat obstakels afgekregen, waardoor testers een goed visie kregen van hoe ons spel eruit moet komen zien.</w:t>
       </w:r>
       <w:r>
         <w:rPr>
@@ -2789,11 +3216,7 @@
         <w:br/>
       </w:r>
       <w:r>
-        <w:rPr>
-          <w:i/>
-          <w:iCs/>
-        </w:rPr>
-        <w:t>…</w:t>
+        <w:t>Tijdens het maken van de debuffs moest ik vaak oudere scripts van bijvoorbeeld de movement aanpassen om het werkend te krijgen, daardoor is die functie nog niet afgekomen en word die meegenomen naar de volgende sprint.</w:t>
       </w:r>
       <w:r>
         <w:rPr>
@@ -2826,11 +3249,7 @@
         <w:br/>
       </w:r>
       <w:r>
-        <w:rPr>
-          <w:i/>
-          <w:iCs/>
-        </w:rPr>
-        <w:t>…</w:t>
+        <w:t>Ik heb geleerd dat je niet meerdere player input componenten in een scene kan hebben, omdat dan een controller niet op beide componenten kan reageren.</w:t>
       </w:r>
       <w:r>
         <w:rPr>
@@ -2863,11 +3282,7 @@
         <w:br/>
       </w:r>
       <w:r>
-        <w:rPr>
-          <w:i/>
-          <w:iCs/>
-        </w:rPr>
-        <w:t>…</w:t>
+        <w:t>Geen vragen voor deze sprint</w:t>
       </w:r>
       <w:r>
         <w:rPr>
@@ -2894,6 +3309,7 @@
           <w:b/>
           <w:bCs/>
         </w:rPr>
+        <w:lastRenderedPageBreak/>
         <w:t>Feedback</w:t>
       </w:r>
       <w:r>
@@ -2924,11 +3340,7 @@
         <w:br/>
       </w:r>
       <w:r>
-        <w:rPr>
-          <w:i/>
-          <w:iCs/>
-        </w:rPr>
-        <w:t>…</w:t>
+        <w:t>Ik vind dat we als groep beter hebben gewerkt en meer af hebben gekregen dan vorige sprint.</w:t>
       </w:r>
       <w:r>
         <w:rPr>
@@ -2979,11 +3391,7 @@
         <w:br/>
       </w:r>
       <w:r>
-        <w:rPr>
-          <w:i/>
-          <w:iCs/>
-        </w:rPr>
-        <w:t>…</w:t>
+        <w:t>Geen grote verbeterpunten voor volgende sprint.</w:t>
       </w:r>
       <w:r>
         <w:rPr>
@@ -3016,11 +3424,7 @@
         <w:br/>
       </w:r>
       <w:r>
-        <w:rPr>
-          <w:i/>
-          <w:iCs/>
-        </w:rPr>
-        <w:t>…</w:t>
+        <w:t>Mijn persoonlijk welzijn is wel goed deze sprint.</w:t>
       </w:r>
       <w:r>
         <w:rPr>
@@ -3071,11 +3475,7 @@
         <w:br/>
       </w:r>
       <w:r>
-        <w:rPr>
-          <w:i/>
-          <w:iCs/>
-        </w:rPr>
-        <w:t>…</w:t>
+        <w:t>Debuffs afmaken, verdere obstakels afmaken, een leaderboard en het bijhouden van laps, races en cups.</w:t>
       </w:r>
     </w:p>
     <w:p>
@@ -3992,9 +4392,9 @@
       </w:pPr>
     </w:p>
     <w:sectPr>
-      <w:footerReference w:type="default" r:id="rId29"/>
-      <w:headerReference w:type="first" r:id="rId30"/>
-      <w:footerReference w:type="first" r:id="rId31"/>
+      <w:footerReference w:type="default" r:id="rId37"/>
+      <w:headerReference w:type="first" r:id="rId38"/>
+      <w:footerReference w:type="first" r:id="rId39"/>
       <w:pgSz w:w="11906" w:h="16838"/>
       <w:pgMar w:top="1417" w:right="1417" w:bottom="1417" w:left="1417" w:header="708" w:footer="708" w:gutter="0"/>
       <w:cols w:space="708"/>
@@ -9547,10 +9947,6 @@
 </file>
 
 <file path=customXml/item1.xml><?xml version="1.0" encoding="utf-8"?>
-<b:Sources xmlns:b="http://schemas.openxmlformats.org/officeDocument/2006/bibliography" xmlns="http://schemas.openxmlformats.org/officeDocument/2006/bibliography" SelectedStyle="\APASixthEditionOfficeOnline.xsl" StyleName="APA" Version="6"/>
-</file>
-
-<file path=customXml/item2.xml><?xml version="1.0" encoding="utf-8"?>
 <p:properties xmlns:p="http://schemas.microsoft.com/office/2006/metadata/properties" xmlns:xsi="http://www.w3.org/2001/XMLSchema-instance" xmlns:pc="http://schemas.microsoft.com/office/infopath/2007/PartnerControls">
   <documentManagement>
     <TaxCatchAll xmlns="32dd6115-ce5d-46b4-b638-9e7d5ca6cbee" xsi:nil="true"/>
@@ -9561,7 +9957,20 @@
 </p:properties>
 </file>
 
+<file path=customXml/item2.xml><?xml version="1.0" encoding="utf-8"?>
+<b:Sources xmlns:b="http://schemas.openxmlformats.org/officeDocument/2006/bibliography" xmlns="http://schemas.openxmlformats.org/officeDocument/2006/bibliography" SelectedStyle="\APASixthEditionOfficeOnline.xsl" StyleName="APA" Version="6"/>
+</file>
+
 <file path=customXml/item3.xml><?xml version="1.0" encoding="utf-8"?>
+<?mso-contentType ?>
+<FormTemplates xmlns="http://schemas.microsoft.com/sharepoint/v3/contenttype/forms">
+  <Display>DocumentLibraryForm</Display>
+  <Edit>DocumentLibraryForm</Edit>
+  <New>DocumentLibraryForm</New>
+</FormTemplates>
+</file>
+
+<file path=customXml/item4.xml><?xml version="1.0" encoding="utf-8"?>
 <ct:contentTypeSchema xmlns:ct="http://schemas.microsoft.com/office/2006/metadata/contentType" xmlns:ma="http://schemas.microsoft.com/office/2006/metadata/properties/metaAttributes" ct:_="" ma:_="" ma:contentTypeName="Document" ma:contentTypeID="0x010100D5188FA4F7421B4A93E65E307A769E27" ma:contentTypeVersion="15" ma:contentTypeDescription="Een nieuw document maken." ma:contentTypeScope="" ma:versionID="9bfd002f47f5f7e7b2724518f3fad1a5">
   <xsd:schema xmlns:xsd="http://www.w3.org/2001/XMLSchema" xmlns:xs="http://www.w3.org/2001/XMLSchema" xmlns:p="http://schemas.microsoft.com/office/2006/metadata/properties" xmlns:ns2="094ecc41-7a37-40c9-8390-f18431712098" xmlns:ns3="32dd6115-ce5d-46b4-b638-9e7d5ca6cbee" targetNamespace="http://schemas.microsoft.com/office/2006/metadata/properties" ma:root="true" ma:fieldsID="e2c1118370456e9a6d2939e9bd0f2e89" ns2:_="" ns3:_="">
     <xsd:import namespace="094ecc41-7a37-40c9-8390-f18431712098"/>
@@ -9796,24 +10205,7 @@
 </ct:contentTypeSchema>
 </file>
 
-<file path=customXml/item4.xml><?xml version="1.0" encoding="utf-8"?>
-<?mso-contentType ?>
-<FormTemplates xmlns="http://schemas.microsoft.com/sharepoint/v3/contenttype/forms">
-  <Display>DocumentLibraryForm</Display>
-  <Edit>DocumentLibraryForm</Edit>
-  <New>DocumentLibraryForm</New>
-</FormTemplates>
-</file>
-
 <file path=customXml/itemProps1.xml><?xml version="1.0" encoding="utf-8"?>
-<ds:datastoreItem xmlns:ds="http://schemas.openxmlformats.org/officeDocument/2006/customXml" ds:itemID="{72B7D650-2FAA-4D72-B587-235E59E6AC26}">
-  <ds:schemaRefs>
-    <ds:schemaRef ds:uri="http://schemas.openxmlformats.org/officeDocument/2006/bibliography"/>
-  </ds:schemaRefs>
-</ds:datastoreItem>
-</file>
-
-<file path=customXml/itemProps2.xml><?xml version="1.0" encoding="utf-8"?>
 <ds:datastoreItem xmlns:ds="http://schemas.openxmlformats.org/officeDocument/2006/customXml" ds:itemID="{846B1C81-E993-40E7-BCC5-DA63F0CD945C}">
   <ds:schemaRefs>
     <ds:schemaRef ds:uri="http://schemas.microsoft.com/office/2006/metadata/properties"/>
@@ -9824,7 +10216,23 @@
 </ds:datastoreItem>
 </file>
 
+<file path=customXml/itemProps2.xml><?xml version="1.0" encoding="utf-8"?>
+<ds:datastoreItem xmlns:ds="http://schemas.openxmlformats.org/officeDocument/2006/customXml" ds:itemID="{72B7D650-2FAA-4D72-B587-235E59E6AC26}">
+  <ds:schemaRefs>
+    <ds:schemaRef ds:uri="http://schemas.openxmlformats.org/officeDocument/2006/bibliography"/>
+  </ds:schemaRefs>
+</ds:datastoreItem>
+</file>
+
 <file path=customXml/itemProps3.xml><?xml version="1.0" encoding="utf-8"?>
+<ds:datastoreItem xmlns:ds="http://schemas.openxmlformats.org/officeDocument/2006/customXml" ds:itemID="{C6916C6B-E06E-47CD-A094-BBBE44C5EA8C}">
+  <ds:schemaRefs>
+    <ds:schemaRef ds:uri="http://schemas.microsoft.com/sharepoint/v3/contenttype/forms"/>
+  </ds:schemaRefs>
+</ds:datastoreItem>
+</file>
+
+<file path=customXml/itemProps4.xml><?xml version="1.0" encoding="utf-8"?>
 <ds:datastoreItem xmlns:ds="http://schemas.openxmlformats.org/officeDocument/2006/customXml" ds:itemID="{7FB410C4-6DED-4E94-8F1E-FF9C8071DEDF}">
   <ds:schemaRefs>
     <ds:schemaRef ds:uri="http://schemas.microsoft.com/office/2006/metadata/contentType"/>
@@ -9841,12 +10249,4 @@
     <ds:schemaRef ds:uri="http://schemas.microsoft.com/internal/obd"/>
   </ds:schemaRefs>
 </ds:datastoreItem>
-</file>
-
-<file path=customXml/itemProps4.xml><?xml version="1.0" encoding="utf-8"?>
-<ds:datastoreItem xmlns:ds="http://schemas.openxmlformats.org/officeDocument/2006/customXml" ds:itemID="{C6916C6B-E06E-47CD-A094-BBBE44C5EA8C}">
-  <ds:schemaRefs>
-    <ds:schemaRef ds:uri="http://schemas.microsoft.com/sharepoint/v3/contenttype/forms"/>
-  </ds:schemaRefs>
-</ds:datastoreItem>
 </file>
</xml_diff>